<commit_message>
Criacao e correcao dos prototipos close #52
</commit_message>
<xml_diff>
--- a/Requisitos/Casos de Uso/CSU12 - Manter Categoria Medicamento.docx
+++ b/Requisitos/Casos de Uso/CSU12 - Manter Categoria Medicamento.docx
@@ -438,18 +438,8 @@
                 <w:sz w:val="28"/>
                 <w:szCs w:val="28"/>
               </w:rPr>
-              <w:t xml:space="preserve"> - Autenticar </w:t>
-            </w:r>
-            <w:proofErr w:type="spellStart"/>
-            <w:r>
-              <w:rPr>
-                <w:color w:val="FF0000"/>
-                <w:sz w:val="28"/>
-                <w:szCs w:val="28"/>
-              </w:rPr>
-              <w:t>Usuario</w:t>
-            </w:r>
-            <w:proofErr w:type="spellEnd"/>
+              <w:t xml:space="preserve"> - Autenticar Usuario</w:t>
+            </w:r>
             <w:r>
               <w:rPr>
                 <w:sz w:val="28"/>
@@ -1393,7 +1383,13 @@
         <w:rPr>
           <w:b w:val="0"/>
         </w:rPr>
-        <w:t>Inserir Medicamentos</w:t>
+        <w:t xml:space="preserve">Inserir </w:t>
+      </w:r>
+      <w:r>
+        <w:rPr>
+          <w:b w:val="0"/>
+        </w:rPr>
+        <w:t>categoria medicamento</w:t>
       </w:r>
     </w:p>
     <w:tbl>

</xml_diff>